<commit_message>
Entrega finalLaboratorio 8- Entrega final
</commit_message>
<xml_diff>
--- a/Docs/Observaciones-Lab 8.docx
+++ b/Docs/Observaciones-Lab 8.docx
@@ -37,14 +37,7 @@
           <w:noProof w:val="0"/>
           <w:lang w:val="es-CO"/>
         </w:rPr>
-        <w:t xml:space="preserve">Estudiante </w:t>
-      </w:r>
-      <w:r>
-        <w:rPr>
-          <w:noProof w:val="0"/>
-          <w:lang w:val="es-CO"/>
-        </w:rPr>
-        <w:t>1 Cod XXXX</w:t>
+        <w:t>Gregorio Salazar</w:t>
       </w:r>
     </w:p>
     <w:p>
@@ -61,14 +54,7 @@
           <w:noProof w:val="0"/>
           <w:lang w:val="es-CO"/>
         </w:rPr>
-        <w:t xml:space="preserve">Estudiante </w:t>
-      </w:r>
-      <w:r>
-        <w:rPr>
-          <w:noProof w:val="0"/>
-          <w:lang w:val="es-CO"/>
-        </w:rPr>
-        <w:t>2 Cod XXXX</w:t>
+        <w:t>Valentina Uribe</w:t>
       </w:r>
     </w:p>
     <w:p>
@@ -123,6 +109,73 @@
           <w:lang w:val="es-CO"/>
         </w:rPr>
       </w:pPr>
+      <w:r>
+        <w:rPr>
+          <w:rFonts w:ascii="Dax-Regular" w:hAnsi="Dax-Regular"/>
+          <w:lang w:val="es-CO"/>
+        </w:rPr>
+        <w:t xml:space="preserve">Si un árbol binario balanceado tiene N nodos, </w:t>
+      </w:r>
+      <w:r>
+        <w:rPr>
+          <w:rFonts w:ascii="Dax-Regular" w:hAnsi="Dax-Regular"/>
+          <w:lang w:val="es-CO"/>
+        </w:rPr>
+        <w:t xml:space="preserve">su altura es de alrededor de log2(N). </w:t>
+      </w:r>
+      <w:r>
+        <w:rPr>
+          <w:rFonts w:ascii="Dax-Regular" w:hAnsi="Dax-Regular"/>
+          <w:lang w:val="es-CO"/>
+        </w:rPr>
+        <w:t>Los árboles de búsqueda no están necesariamente</w:t>
+      </w:r>
+      <w:r>
+        <w:rPr>
+          <w:rFonts w:ascii="Dax-Regular" w:hAnsi="Dax-Regular"/>
+          <w:lang w:val="es-CO"/>
+        </w:rPr>
+        <w:t xml:space="preserve"> balanceados, pero siempre se busca</w:t>
+      </w:r>
+      <w:r>
+        <w:rPr>
+          <w:rFonts w:ascii="Dax-Regular" w:hAnsi="Dax-Regular"/>
+          <w:lang w:val="es-CO"/>
+        </w:rPr>
+        <w:t xml:space="preserve"> que estén “casi” balanceados, es decir que no tengan muchos niveles más que log2(N). En este caso, con 1177 elementos, log2(1177)</w:t>
+      </w:r>
+      <w:r>
+        <w:rPr>
+          <w:rFonts w:ascii="Dax-Regular" w:hAnsi="Dax-Regular"/>
+          <w:lang w:val="es-CO"/>
+        </w:rPr>
+        <w:t>=10.2</w:t>
+      </w:r>
+      <w:r>
+        <w:rPr>
+          <w:rFonts w:ascii="Dax-Regular" w:hAnsi="Dax-Regular"/>
+          <w:lang w:val="es-CO"/>
+        </w:rPr>
+        <w:t>, y el árbol d</w:t>
+      </w:r>
+      <w:r>
+        <w:rPr>
+          <w:rFonts w:ascii="Dax-Regular" w:hAnsi="Dax-Regular"/>
+          <w:lang w:val="es-CO"/>
+        </w:rPr>
+        <w:t xml:space="preserve">e búsqueda tiene 29 niveles, que aunque es mayor que 10, es un número de niveles aceptable ya que es bajo y está en el mismo orden de magnitud que 10. La relación se podría decir que es logarítmica. </w:t>
+      </w:r>
+    </w:p>
+    <w:p>
+      <w:pPr>
+        <w:pStyle w:val="ListParagraph"/>
+        <w:spacing w:after="0"/>
+        <w:jc w:val="both"/>
+        <w:rPr>
+          <w:rFonts w:ascii="Dax-Regular" w:hAnsi="Dax-Regular"/>
+          <w:lang w:val="es-CO"/>
+        </w:rPr>
+      </w:pPr>
     </w:p>
     <w:p>
       <w:pPr>
@@ -160,6 +213,66 @@
     <w:p>
       <w:pPr>
         <w:pStyle w:val="ListParagraph"/>
+        <w:spacing w:after="0"/>
+        <w:jc w:val="both"/>
+        <w:rPr>
+          <w:rFonts w:ascii="Dax-Regular" w:hAnsi="Dax-Regular"/>
+          <w:lang w:val="es-CO"/>
+        </w:rPr>
+      </w:pPr>
+      <w:r>
+        <w:rPr>
+          <w:rFonts w:ascii="Dax-Regular" w:hAnsi="Dax-Regular"/>
+          <w:lang w:val="es-CO"/>
+        </w:rPr>
+        <w:t>Nosotros creemos que el tiempo de respuesta sería mayor</w:t>
+      </w:r>
+      <w:r>
+        <w:rPr>
+          <w:rFonts w:ascii="Dax-Regular" w:hAnsi="Dax-Regular"/>
+          <w:lang w:val="es-CO"/>
+        </w:rPr>
+        <w:t>, ya que el bst</w:t>
+      </w:r>
+      <w:r>
+        <w:rPr>
+          <w:rFonts w:ascii="Dax-Regular" w:hAnsi="Dax-Regular"/>
+          <w:lang w:val="es-CO"/>
+        </w:rPr>
+        <w:t xml:space="preserve"> recorre las ramas, y al estar ordenadas, </w:t>
+      </w:r>
+      <w:r>
+        <w:rPr>
+          <w:rFonts w:ascii="Dax-Regular" w:hAnsi="Dax-Regular"/>
+          <w:lang w:val="es-CO"/>
+        </w:rPr>
+        <w:t>la búsqueda en el intervalo es muy eficiente. En cambio, la tabla de hash no tiene ningún orden</w:t>
+      </w:r>
+      <w:r>
+        <w:rPr>
+          <w:rFonts w:ascii="Dax-Regular" w:hAnsi="Dax-Regular"/>
+          <w:lang w:val="es-CO"/>
+        </w:rPr>
+        <w:t xml:space="preserve"> por lo que para buscar en el intervalo debe buscar individualmente a cada llave que se encuentre</w:t>
+      </w:r>
+      <w:r>
+        <w:rPr>
+          <w:rFonts w:ascii="Dax-Regular" w:hAnsi="Dax-Regular"/>
+          <w:lang w:val="es-CO"/>
+        </w:rPr>
+        <w:t xml:space="preserve"> en ese intervalo (y posiblemente muchas llaves no estén), es decir si el intervalo es (1,5) en la tabla de hash se debe buscar la llave 1, luego la llave 2 etc</w:t>
+      </w:r>
+      <w:r>
+        <w:rPr>
+          <w:rFonts w:ascii="Dax-Regular" w:hAnsi="Dax-Regular"/>
+          <w:lang w:val="es-CO"/>
+        </w:rPr>
+        <w:t>. De manera ineficiente, mientras que en el bst todo el intervalo ya está todo cerca.</w:t>
+      </w:r>
+    </w:p>
+    <w:p>
+      <w:pPr>
+        <w:pStyle w:val="ListParagraph"/>
         <w:rPr>
           <w:rFonts w:ascii="Dax-Regular" w:hAnsi="Dax-Regular"/>
           <w:lang w:val="es-CO"/>
@@ -195,6 +308,67 @@
           <w:lang w:val="es-CO"/>
         </w:rPr>
         <w:t>¿Qué operación del TAD se utiliza para retornar una lista con la información encontrada en un rango de fechas?</w:t>
+      </w:r>
+    </w:p>
+    <w:p>
+      <w:pPr>
+        <w:rPr>
+          <w:lang w:val="es-CO"/>
+        </w:rPr>
+      </w:pPr>
+      <w:r>
+        <w:rPr>
+          <w:lang w:val="es-CO"/>
+        </w:rPr>
+        <w:t>La función values(map, keylo, keyhi) retorna una lista con l</w:t>
+      </w:r>
+      <w:r>
+        <w:rPr>
+          <w:lang w:val="es-CO"/>
+        </w:rPr>
+        <w:t xml:space="preserve">os valores cuyas llaves se encuentren </w:t>
+      </w:r>
+      <w:r>
+        <w:rPr>
+          <w:lang w:val="es-CO"/>
+        </w:rPr>
+        <w:t xml:space="preserve">en </w:t>
+      </w:r>
+      <w:r>
+        <w:rPr>
+          <w:lang w:val="es-CO"/>
+        </w:rPr>
+        <w:t>el</w:t>
+      </w:r>
+      <w:r>
+        <w:rPr>
+          <w:lang w:val="es-CO"/>
+        </w:rPr>
+        <w:t xml:space="preserve"> rango [keylo, keyhi]</w:t>
+      </w:r>
+      <w:r>
+        <w:rPr>
+          <w:lang w:val="es-CO"/>
+        </w:rPr>
+        <w:t>. En este</w:t>
+      </w:r>
+      <w:r>
+        <w:rPr>
+          <w:lang w:val="es-CO"/>
+        </w:rPr>
+        <w:t xml:space="preserve"> </w:t>
+      </w:r>
+      <w:r>
+        <w:rPr>
+          <w:lang w:val="es-CO"/>
+        </w:rPr>
+        <w:t>caso las llaves son las fechas, por lo que esta</w:t>
+      </w:r>
+      <w:r>
+        <w:rPr>
+          <w:lang w:val="es-CO"/>
+        </w:rPr>
+        <w:t xml:space="preserve"> función retorna una lista con la información encontrada en ese rango de fechas como se quería.</w:t>
       </w:r>
     </w:p>
     <w:p>
@@ -2447,9 +2621,12 @@
 </file>
 
 <file path=customXml/item1.xml><?xml version="1.0" encoding="utf-8"?>
-<p:properties xmlns:p="http://schemas.microsoft.com/office/2006/metadata/properties" xmlns:xsi="http://www.w3.org/2001/XMLSchema-instance" xmlns:pc="http://schemas.microsoft.com/office/infopath/2007/PartnerControls">
-  <documentManagement/>
-</p:properties>
+<?mso-contentType ?>
+<FormTemplates xmlns="http://schemas.microsoft.com/sharepoint/v3/contenttype/forms">
+  <Display>DocumentLibraryForm</Display>
+  <Edit>DocumentLibraryForm</Edit>
+  <New>DocumentLibraryForm</New>
+</FormTemplates>
 </file>
 
 <file path=customXml/item2.xml><?xml version="1.0" encoding="utf-8"?>
@@ -2664,31 +2841,43 @@
 </file>
 
 <file path=customXml/item3.xml><?xml version="1.0" encoding="utf-8"?>
-<?mso-contentType ?>
-<FormTemplates xmlns="http://schemas.microsoft.com/sharepoint/v3/contenttype/forms">
-  <Display>DocumentLibraryForm</Display>
-  <Edit>DocumentLibraryForm</Edit>
-  <New>DocumentLibraryForm</New>
-</FormTemplates>
+<p:properties xmlns:p="http://schemas.microsoft.com/office/2006/metadata/properties" xmlns:xsi="http://www.w3.org/2001/XMLSchema-instance" xmlns:pc="http://schemas.microsoft.com/office/infopath/2007/PartnerControls">
+  <documentManagement/>
+</p:properties>
 </file>
 
 <file path=customXml/itemProps1.xml><?xml version="1.0" encoding="utf-8"?>
+<ds:datastoreItem xmlns:ds="http://schemas.openxmlformats.org/officeDocument/2006/customXml" ds:itemID="{1F59EA8B-1FA8-40D2-A8B0-61B9CE1E4579}">
+  <ds:schemaRefs>
+    <ds:schemaRef ds:uri="http://schemas.microsoft.com/sharepoint/v3/contenttype/forms"/>
+  </ds:schemaRefs>
+</ds:datastoreItem>
+</file>
+
+<file path=customXml/itemProps2.xml><?xml version="1.0" encoding="utf-8"?>
+<ds:datastoreItem xmlns:ds="http://schemas.openxmlformats.org/officeDocument/2006/customXml" ds:itemID="{6A402F4C-F49F-4E29-8D88-E716A8E26B87}">
+  <ds:schemaRefs>
+    <ds:schemaRef ds:uri="http://schemas.microsoft.com/office/2006/metadata/contentType"/>
+    <ds:schemaRef ds:uri="http://schemas.microsoft.com/office/2006/metadata/properties/metaAttributes"/>
+    <ds:schemaRef ds:uri="http://www.w3.org/2001/XMLSchema"/>
+    <ds:schemaRef ds:uri="http://schemas.microsoft.com/office/2006/metadata/properties"/>
+    <ds:schemaRef ds:uri="164883f8-7691-4ecf-b54a-664c0d0edefe"/>
+    <ds:schemaRef ds:uri="85e30bcc-d76c-4413-8e4d-2dce22fb0743"/>
+    <ds:schemaRef ds:uri="http://schemas.microsoft.com/office/2006/documentManagement/types"/>
+    <ds:schemaRef ds:uri="http://schemas.microsoft.com/office/infopath/2007/PartnerControls"/>
+    <ds:schemaRef ds:uri="http://schemas.openxmlformats.org/package/2006/metadata/core-properties"/>
+    <ds:schemaRef ds:uri="http://purl.org/dc/elements/1.1/"/>
+    <ds:schemaRef ds:uri="http://purl.org/dc/terms/"/>
+    <ds:schemaRef ds:uri="http://schemas.microsoft.com/internal/obd"/>
+  </ds:schemaRefs>
+</ds:datastoreItem>
+</file>
+
+<file path=customXml/itemProps3.xml><?xml version="1.0" encoding="utf-8"?>
 <ds:datastoreItem xmlns:ds="http://schemas.openxmlformats.org/officeDocument/2006/customXml" ds:itemID="{8542EACB-7939-45C8-99C3-B6897CA7A7EF}">
   <ds:schemaRefs>
     <ds:schemaRef ds:uri="http://schemas.microsoft.com/office/2006/metadata/properties"/>
     <ds:schemaRef ds:uri="http://schemas.microsoft.com/office/infopath/2007/PartnerControls"/>
   </ds:schemaRefs>
 </ds:datastoreItem>
-</file>
-
-<file path=customXml/itemProps2.xml><?xml version="1.0" encoding="utf-8"?>
-<ds:datastoreItem xmlns:ds="http://schemas.openxmlformats.org/officeDocument/2006/customXml" ds:itemID="{6A402F4C-F49F-4E29-8D88-E716A8E26B87}"/>
-</file>
-
-<file path=customXml/itemProps3.xml><?xml version="1.0" encoding="utf-8"?>
-<ds:datastoreItem xmlns:ds="http://schemas.openxmlformats.org/officeDocument/2006/customXml" ds:itemID="{1F59EA8B-1FA8-40D2-A8B0-61B9CE1E4579}">
-  <ds:schemaRefs>
-    <ds:schemaRef ds:uri="http://schemas.microsoft.com/sharepoint/v3/contenttype/forms"/>
-  </ds:schemaRefs>
-</ds:datastoreItem>
 </file>
</xml_diff>